<commit_message>
#8 base connectivity classes
</commit_message>
<xml_diff>
--- a/Documentation/Cloudy Message Passing Library.docx
+++ b/Documentation/Cloudy Message Passing Library.docx
@@ -107,9 +107,6 @@
                 </w:rPr>
                 <w:alias w:val="Subtitle"/>
                 <w:id w:val="703864195"/>
-                <w:placeholder>
-                  <w:docPart w:val="7E4BCA294FCB41E8978990054554E7A4"/>
-                </w:placeholder>
                 <w:dataBinding w:prefixMappings="xmlns:ns0='http://schemas.openxmlformats.org/package/2006/metadata/core-properties' xmlns:ns1='http://purl.org/dc/elements/1.1/'" w:xpath="/ns0:coreProperties[1]/ns1:subject[1]" w:storeItemID="{6C3C8BC8-F283-45AE-878A-BAB7291924A1}"/>
                 <w:text/>
               </w:sdtPr>
@@ -298,7 +295,7 @@
               <w:lang w:val="en-US" w:eastAsia="zh-TW"/>
             </w:rPr>
             <w:pict>
-              <v:group id="_x0000_s1026" style="position:absolute;margin-left:2021.5pt;margin-top:0;width:264.55pt;height:690.65pt;z-index:251660288;mso-position-horizontal:right;mso-position-horizontal-relative:page;mso-position-vertical:bottom;mso-position-vertical-relative:page" coordorigin="5531,1258" coordsize="5291,13813">
+              <v:group id="_x0000_s1026" style="position:absolute;margin-left:2246.05pt;margin-top:0;width:264.55pt;height:690.65pt;z-index:251660288;mso-position-horizontal:right;mso-position-horizontal-relative:page;mso-position-vertical:bottom;mso-position-vertical-relative:page" coordorigin="5531,1258" coordsize="5291,13813">
                 <v:shapetype id="_x0000_t32" coordsize="21600,21600" o:spt="32" o:oned="t" path="m,l21600,21600e" filled="f">
                   <v:path arrowok="t" fillok="f" o:connecttype="none"/>
                   <o:lock v:ext="edit" shapetype="t"/>
@@ -338,7 +335,7 @@
               <w:lang w:val="en-US" w:eastAsia="zh-TW"/>
             </w:rPr>
             <w:pict>
-              <v:group id="_x0000_s1032" style="position:absolute;margin-left:3061.8pt;margin-top:0;width:332.7pt;height:227.25pt;z-index:251661312;mso-position-horizontal:right;mso-position-horizontal-relative:margin;mso-position-vertical:top;mso-position-vertical-relative:page" coordorigin="4136,15" coordsize="6654,4545" o:allowincell="f">
+              <v:group id="_x0000_s1032" style="position:absolute;margin-left:3354.5pt;margin-top:0;width:332.7pt;height:227.25pt;z-index:251661312;mso-position-horizontal:right;mso-position-horizontal-relative:margin;mso-position-vertical:top;mso-position-vertical-relative:page" coordorigin="4136,15" coordsize="6654,4545" o:allowincell="f">
                 <v:shape id="_x0000_s1033" type="#_x0000_t32" style="position:absolute;left:4136;top:15;width:3058;height:3855" o:connectortype="straight" strokecolor="#a7bfde [1620]"/>
                 <v:oval id="_x0000_s1034" style="position:absolute;left:6674;top:444;width:4116;height:4116" fillcolor="#a7bfde [1620]" stroked="f"/>
                 <v:oval id="_x0000_s1035" style="position:absolute;left:6773;top:1058;width:3367;height:3367" fillcolor="#d3dfee [820]" stroked="f"/>
@@ -387,7 +384,7 @@
         </w:rPr>
         <w:fldChar w:fldCharType="separate"/>
       </w:r>
-      <w:hyperlink w:anchor="_Toc307436101" w:history="1">
+      <w:hyperlink w:anchor="_Toc307873368" w:history="1">
         <w:r>
           <w:rPr>
             <w:rStyle w:val="a8"/>
@@ -431,7 +428,7 @@
             <w:noProof/>
             <w:webHidden/>
           </w:rPr>
-          <w:instrText xml:space="preserve"> PAGEREF _Toc307436101 \h </w:instrText>
+          <w:instrText xml:space="preserve"> PAGEREF _Toc307873368 \h </w:instrText>
         </w:r>
         <w:r>
           <w:rPr>
@@ -475,7 +472,7 @@
           <w:lang w:val="en-US"/>
         </w:rPr>
       </w:pPr>
-      <w:hyperlink w:anchor="_Toc307436102" w:history="1">
+      <w:hyperlink w:anchor="_Toc307873369" w:history="1">
         <w:r>
           <w:rPr>
             <w:rStyle w:val="a8"/>
@@ -519,7 +516,7 @@
             <w:noProof/>
             <w:webHidden/>
           </w:rPr>
-          <w:instrText xml:space="preserve"> PAGEREF _Toc307436102 \h </w:instrText>
+          <w:instrText xml:space="preserve"> PAGEREF _Toc307873369 \h </w:instrText>
         </w:r>
         <w:r>
           <w:rPr>
@@ -563,7 +560,7 @@
           <w:lang w:val="en-US"/>
         </w:rPr>
       </w:pPr>
-      <w:hyperlink w:anchor="_Toc307436103" w:history="1">
+      <w:hyperlink w:anchor="_Toc307873370" w:history="1">
         <w:r>
           <w:rPr>
             <w:rStyle w:val="a8"/>
@@ -606,7 +603,7 @@
             <w:noProof/>
             <w:webHidden/>
           </w:rPr>
-          <w:instrText xml:space="preserve"> PAGEREF _Toc307436103 \h </w:instrText>
+          <w:instrText xml:space="preserve"> PAGEREF _Toc307873370 \h </w:instrText>
         </w:r>
         <w:r>
           <w:rPr>
@@ -650,7 +647,7 @@
           <w:lang w:val="en-US"/>
         </w:rPr>
       </w:pPr>
-      <w:hyperlink w:anchor="_Toc307436104" w:history="1">
+      <w:hyperlink w:anchor="_Toc307873371" w:history="1">
         <w:r>
           <w:rPr>
             <w:rStyle w:val="a8"/>
@@ -694,7 +691,7 @@
             <w:noProof/>
             <w:webHidden/>
           </w:rPr>
-          <w:instrText xml:space="preserve"> PAGEREF _Toc307436104 \h </w:instrText>
+          <w:instrText xml:space="preserve"> PAGEREF _Toc307873371 \h </w:instrText>
         </w:r>
         <w:r>
           <w:rPr>
@@ -738,7 +735,7 @@
           <w:lang w:val="en-US"/>
         </w:rPr>
       </w:pPr>
-      <w:hyperlink w:anchor="_Toc307436105" w:history="1">
+      <w:hyperlink w:anchor="_Toc307873372" w:history="1">
         <w:r>
           <w:rPr>
             <w:rStyle w:val="a8"/>
@@ -782,7 +779,7 @@
             <w:noProof/>
             <w:webHidden/>
           </w:rPr>
-          <w:instrText xml:space="preserve"> PAGEREF _Toc307436105 \h </w:instrText>
+          <w:instrText xml:space="preserve"> PAGEREF _Toc307873372 \h </w:instrText>
         </w:r>
         <w:r>
           <w:rPr>
@@ -826,7 +823,7 @@
           <w:lang w:val="en-US"/>
         </w:rPr>
       </w:pPr>
-      <w:hyperlink w:anchor="_Toc307436106" w:history="1">
+      <w:hyperlink w:anchor="_Toc307873373" w:history="1">
         <w:r>
           <w:rPr>
             <w:rStyle w:val="a8"/>
@@ -870,7 +867,7 @@
             <w:noProof/>
             <w:webHidden/>
           </w:rPr>
-          <w:instrText xml:space="preserve"> PAGEREF _Toc307436106 \h </w:instrText>
+          <w:instrText xml:space="preserve"> PAGEREF _Toc307873373 \h </w:instrText>
         </w:r>
         <w:r>
           <w:rPr>
@@ -914,7 +911,7 @@
           <w:lang w:val="en-US"/>
         </w:rPr>
       </w:pPr>
-      <w:hyperlink w:anchor="_Toc307436107" w:history="1">
+      <w:hyperlink w:anchor="_Toc307873374" w:history="1">
         <w:r>
           <w:rPr>
             <w:rStyle w:val="a8"/>
@@ -958,7 +955,7 @@
             <w:noProof/>
             <w:webHidden/>
           </w:rPr>
-          <w:instrText xml:space="preserve"> PAGEREF _Toc307436107 \h </w:instrText>
+          <w:instrText xml:space="preserve"> PAGEREF _Toc307873374 \h </w:instrText>
         </w:r>
         <w:r>
           <w:rPr>
@@ -1002,7 +999,7 @@
           <w:lang w:val="en-US"/>
         </w:rPr>
       </w:pPr>
-      <w:hyperlink w:anchor="_Toc307436108" w:history="1">
+      <w:hyperlink w:anchor="_Toc307873375" w:history="1">
         <w:r>
           <w:rPr>
             <w:rStyle w:val="a8"/>
@@ -1046,7 +1043,7 @@
             <w:noProof/>
             <w:webHidden/>
           </w:rPr>
-          <w:instrText xml:space="preserve"> PAGEREF _Toc307436108 \h </w:instrText>
+          <w:instrText xml:space="preserve"> PAGEREF _Toc307873375 \h </w:instrText>
         </w:r>
         <w:r>
           <w:rPr>
@@ -1090,7 +1087,7 @@
           <w:lang w:val="en-US"/>
         </w:rPr>
       </w:pPr>
-      <w:hyperlink w:anchor="_Toc307436109" w:history="1">
+      <w:hyperlink w:anchor="_Toc307873376" w:history="1">
         <w:r>
           <w:rPr>
             <w:rStyle w:val="a8"/>
@@ -1134,7 +1131,7 @@
             <w:noProof/>
             <w:webHidden/>
           </w:rPr>
-          <w:instrText xml:space="preserve"> PAGEREF _Toc307436109 \h </w:instrText>
+          <w:instrText xml:space="preserve"> PAGEREF _Toc307873376 \h </w:instrText>
         </w:r>
         <w:r>
           <w:rPr>
@@ -1178,7 +1175,7 @@
           <w:lang w:val="en-US"/>
         </w:rPr>
       </w:pPr>
-      <w:hyperlink w:anchor="_Toc307436110" w:history="1">
+      <w:hyperlink w:anchor="_Toc307873377" w:history="1">
         <w:r>
           <w:rPr>
             <w:rStyle w:val="a8"/>
@@ -1222,7 +1219,7 @@
             <w:noProof/>
             <w:webHidden/>
           </w:rPr>
-          <w:instrText xml:space="preserve"> PAGEREF _Toc307436110 \h </w:instrText>
+          <w:instrText xml:space="preserve"> PAGEREF _Toc307873377 \h </w:instrText>
         </w:r>
         <w:r>
           <w:rPr>
@@ -1266,7 +1263,7 @@
           <w:lang w:val="en-US"/>
         </w:rPr>
       </w:pPr>
-      <w:hyperlink w:anchor="_Toc307436111" w:history="1">
+      <w:hyperlink w:anchor="_Toc307873378" w:history="1">
         <w:r>
           <w:rPr>
             <w:rStyle w:val="a8"/>
@@ -1289,7 +1286,7 @@
             <w:noProof/>
             <w:lang w:val="en-US"/>
           </w:rPr>
-          <w:t>Helper Classes – the Helpers namespace</w:t>
+          <w:t>Connectivity – the Connections namespace</w:t>
         </w:r>
         <w:r>
           <w:rPr>
@@ -1310,7 +1307,7 @@
             <w:noProof/>
             <w:webHidden/>
           </w:rPr>
-          <w:instrText xml:space="preserve"> PAGEREF _Toc307436111 \h </w:instrText>
+          <w:instrText xml:space="preserve"> PAGEREF _Toc307873378 \h </w:instrText>
         </w:r>
         <w:r>
           <w:rPr>
@@ -1354,7 +1351,7 @@
           <w:lang w:val="en-US"/>
         </w:rPr>
       </w:pPr>
-      <w:hyperlink w:anchor="_Toc307436112" w:history="1">
+      <w:hyperlink w:anchor="_Toc307873379" w:history="1">
         <w:r>
           <w:rPr>
             <w:rStyle w:val="a8"/>
@@ -1377,6 +1374,182 @@
             <w:noProof/>
             <w:lang w:val="en-US"/>
           </w:rPr>
+          <w:t>Understanding DTO’s</w:t>
+        </w:r>
+        <w:r>
+          <w:rPr>
+            <w:noProof/>
+            <w:webHidden/>
+          </w:rPr>
+          <w:tab/>
+        </w:r>
+        <w:r>
+          <w:rPr>
+            <w:noProof/>
+            <w:webHidden/>
+          </w:rPr>
+          <w:fldChar w:fldCharType="begin"/>
+        </w:r>
+        <w:r>
+          <w:rPr>
+            <w:noProof/>
+            <w:webHidden/>
+          </w:rPr>
+          <w:instrText xml:space="preserve"> PAGEREF _Toc307873379 \h </w:instrText>
+        </w:r>
+        <w:r>
+          <w:rPr>
+            <w:noProof/>
+            <w:webHidden/>
+          </w:rPr>
+        </w:r>
+        <w:r>
+          <w:rPr>
+            <w:noProof/>
+            <w:webHidden/>
+          </w:rPr>
+          <w:fldChar w:fldCharType="separate"/>
+        </w:r>
+        <w:r>
+          <w:rPr>
+            <w:noProof/>
+            <w:webHidden/>
+          </w:rPr>
+          <w:t>5</w:t>
+        </w:r>
+        <w:r>
+          <w:rPr>
+            <w:noProof/>
+            <w:webHidden/>
+          </w:rPr>
+          <w:fldChar w:fldCharType="end"/>
+        </w:r>
+      </w:hyperlink>
+    </w:p>
+    <w:p>
+      <w:pPr>
+        <w:pStyle w:val="21"/>
+        <w:tabs>
+          <w:tab w:val="left" w:pos="880"/>
+          <w:tab w:val="right" w:leader="dot" w:pos="10456"/>
+        </w:tabs>
+        <w:rPr>
+          <w:rFonts w:eastAsiaTheme="minorEastAsia"/>
+          <w:noProof/>
+          <w:lang w:val="en-US"/>
+        </w:rPr>
+      </w:pPr>
+      <w:hyperlink w:anchor="_Toc307873380" w:history="1">
+        <w:r>
+          <w:rPr>
+            <w:rStyle w:val="a8"/>
+            <w:noProof/>
+            <w:lang w:val="en-US"/>
+          </w:rPr>
+          <w:t>2.4</w:t>
+        </w:r>
+        <w:r>
+          <w:rPr>
+            <w:rFonts w:eastAsiaTheme="minorEastAsia"/>
+            <w:noProof/>
+            <w:lang w:val="en-US"/>
+          </w:rPr>
+          <w:tab/>
+        </w:r>
+        <w:r>
+          <w:rPr>
+            <w:rStyle w:val="a8"/>
+            <w:noProof/>
+            <w:lang w:val="en-US"/>
+          </w:rPr>
+          <w:t>Helper Classes – the Helpers namespace</w:t>
+        </w:r>
+        <w:r>
+          <w:rPr>
+            <w:noProof/>
+            <w:webHidden/>
+          </w:rPr>
+          <w:tab/>
+        </w:r>
+        <w:r>
+          <w:rPr>
+            <w:noProof/>
+            <w:webHidden/>
+          </w:rPr>
+          <w:fldChar w:fldCharType="begin"/>
+        </w:r>
+        <w:r>
+          <w:rPr>
+            <w:noProof/>
+            <w:webHidden/>
+          </w:rPr>
+          <w:instrText xml:space="preserve"> PAGEREF _Toc307873380 \h </w:instrText>
+        </w:r>
+        <w:r>
+          <w:rPr>
+            <w:noProof/>
+            <w:webHidden/>
+          </w:rPr>
+        </w:r>
+        <w:r>
+          <w:rPr>
+            <w:noProof/>
+            <w:webHidden/>
+          </w:rPr>
+          <w:fldChar w:fldCharType="separate"/>
+        </w:r>
+        <w:r>
+          <w:rPr>
+            <w:noProof/>
+            <w:webHidden/>
+          </w:rPr>
+          <w:t>5</w:t>
+        </w:r>
+        <w:r>
+          <w:rPr>
+            <w:noProof/>
+            <w:webHidden/>
+          </w:rPr>
+          <w:fldChar w:fldCharType="end"/>
+        </w:r>
+      </w:hyperlink>
+    </w:p>
+    <w:p>
+      <w:pPr>
+        <w:pStyle w:val="31"/>
+        <w:tabs>
+          <w:tab w:val="left" w:pos="1320"/>
+          <w:tab w:val="right" w:leader="dot" w:pos="10456"/>
+        </w:tabs>
+        <w:rPr>
+          <w:rFonts w:eastAsiaTheme="minorEastAsia"/>
+          <w:noProof/>
+          <w:lang w:val="en-US"/>
+        </w:rPr>
+      </w:pPr>
+      <w:hyperlink w:anchor="_Toc307873381" w:history="1">
+        <w:r>
+          <w:rPr>
+            <w:rStyle w:val="a8"/>
+            <w:noProof/>
+            <w:lang w:val="en-US"/>
+          </w:rPr>
+          <w:t>2.4.1</w:t>
+        </w:r>
+        <w:r>
+          <w:rPr>
+            <w:rFonts w:eastAsiaTheme="minorEastAsia"/>
+            <w:noProof/>
+            <w:lang w:val="en-US"/>
+          </w:rPr>
+          <w:tab/>
+        </w:r>
+        <w:r>
+          <w:rPr>
+            <w:rStyle w:val="a8"/>
+            <w:noProof/>
+            <w:lang w:val="en-US"/>
+          </w:rPr>
           <w:t>UdpStream</w:t>
         </w:r>
         <w:r>
@@ -1398,7 +1571,7 @@
             <w:noProof/>
             <w:webHidden/>
           </w:rPr>
-          <w:instrText xml:space="preserve"> PAGEREF _Toc307436112 \h </w:instrText>
+          <w:instrText xml:space="preserve"> PAGEREF _Toc307873381 \h </w:instrText>
         </w:r>
         <w:r>
           <w:rPr>
@@ -1461,7 +1634,7 @@
           <w:lang w:val="en-US"/>
         </w:rPr>
       </w:pPr>
-      <w:bookmarkStart w:id="0" w:name="_Toc307436101"/>
+      <w:bookmarkStart w:id="0" w:name="_Toc307873368"/>
       <w:r>
         <w:rPr>
           <w:lang w:val="en-US"/>
@@ -1583,12 +1756,39 @@
           <w:lang w:val="en-US"/>
         </w:rPr>
       </w:pPr>
-      <w:hyperlink w:anchor="_Helper_Classes_–" w:history="1">
+      <w:hyperlink w:anchor="_The_Connections_namespace" w:history="1">
         <w:r>
           <w:rPr>
             <w:rStyle w:val="a8"/>
             <w:lang w:val="en-US"/>
           </w:rPr>
+          <w:t>Connections</w:t>
+        </w:r>
+      </w:hyperlink>
+      <w:r>
+        <w:rPr>
+          <w:lang w:val="en-US"/>
+        </w:rPr>
+        <w:t xml:space="preserve"> namespace</w:t>
+      </w:r>
+    </w:p>
+    <w:p>
+      <w:pPr>
+        <w:pStyle w:val="a7"/>
+        <w:numPr>
+          <w:ilvl w:val="0"/>
+          <w:numId w:val="2"/>
+        </w:numPr>
+        <w:rPr>
+          <w:lang w:val="en-US"/>
+        </w:rPr>
+      </w:pPr>
+      <w:hyperlink w:anchor="_Helper_Classes_–" w:history="1">
+        <w:r>
+          <w:rPr>
+            <w:rStyle w:val="a8"/>
+            <w:lang w:val="en-US"/>
+          </w:rPr>
           <w:t>Helper classes</w:t>
         </w:r>
       </w:hyperlink>
@@ -1600,7 +1800,7 @@
           <w:lang w:val="en-US"/>
         </w:rPr>
       </w:pPr>
-      <w:bookmarkStart w:id="1" w:name="_Toc307436102"/>
+      <w:bookmarkStart w:id="1" w:name="_Toc307873369"/>
       <w:r>
         <w:rPr>
           <w:lang w:val="en-US"/>
@@ -1615,7 +1815,7 @@
       </w:pPr>
       <w:bookmarkStart w:id="2" w:name="_Protocol_Buffers"/>
       <w:bookmarkStart w:id="3" w:name="_Protocol_Buffers_–"/>
-      <w:bookmarkStart w:id="4" w:name="_Toc307436103"/>
+      <w:bookmarkStart w:id="4" w:name="_Toc307873370"/>
       <w:bookmarkEnd w:id="2"/>
       <w:bookmarkEnd w:id="3"/>
       <w:r>
@@ -1659,7 +1859,7 @@
           <w:lang w:val="en-US"/>
         </w:rPr>
       </w:pPr>
-      <w:bookmarkStart w:id="5" w:name="_Toc307436104"/>
+      <w:bookmarkStart w:id="5" w:name="_Toc307873371"/>
       <w:r>
         <w:rPr>
           <w:lang w:val="en-US"/>
@@ -3058,7 +3258,7 @@
           <w:lang w:val="en-US"/>
         </w:rPr>
       </w:pPr>
-      <w:bookmarkStart w:id="6" w:name="_Toc307436105"/>
+      <w:bookmarkStart w:id="6" w:name="_Toc307873372"/>
       <w:r>
         <w:rPr>
           <w:lang w:val="en-US"/>
@@ -3224,7 +3424,7 @@
           <w:lang w:val="en-US"/>
         </w:rPr>
       </w:pPr>
-      <w:bookmarkStart w:id="7" w:name="_Toc307436106"/>
+      <w:bookmarkStart w:id="7" w:name="_Toc307873373"/>
       <w:r>
         <w:rPr>
           <w:lang w:val="en-US"/>
@@ -3683,7 +3883,7 @@
           <w:lang w:val="en-US"/>
         </w:rPr>
       </w:pPr>
-      <w:bookmarkStart w:id="8" w:name="_Toc307436107"/>
+      <w:bookmarkStart w:id="8" w:name="_Toc307873374"/>
       <w:r>
         <w:rPr>
           <w:lang w:val="en-US"/>
@@ -3975,7 +4175,7 @@
           <w:lang w:val="en-US"/>
         </w:rPr>
       </w:pPr>
-      <w:bookmarkStart w:id="9" w:name="_Toc307436108"/>
+      <w:bookmarkStart w:id="9" w:name="_Toc307873375"/>
       <w:r>
         <w:rPr>
           <w:lang w:val="en-US"/>
@@ -4013,7 +4213,7 @@
     </w:p>
     <w:tbl>
       <w:tblPr>
-        <w:tblStyle w:val="-1"/>
+        <w:tblStyle w:val="-11"/>
         <w:tblW w:w="0" w:type="auto"/>
         <w:tblLook w:val="04A0"/>
       </w:tblPr>
@@ -4108,6 +4308,12 @@
                 <w:lang w:val="en-US"/>
               </w:rPr>
             </w:pPr>
+            <w:r>
+              <w:rPr>
+                <w:lang w:val="en-US"/>
+              </w:rPr>
+              <w:t xml:space="preserve">Unsigned </w:t>
+            </w:r>
             <w:proofErr w:type="spellStart"/>
             <w:r>
               <w:rPr>
@@ -4253,6 +4459,12 @@
                 <w:lang w:val="en-US"/>
               </w:rPr>
             </w:pPr>
+            <w:r>
+              <w:rPr>
+                <w:lang w:val="en-US"/>
+              </w:rPr>
+              <w:t xml:space="preserve">Unsigned </w:t>
+            </w:r>
             <w:proofErr w:type="spellStart"/>
             <w:r>
               <w:rPr>
@@ -4300,6 +4512,12 @@
                 <w:lang w:val="en-US"/>
               </w:rPr>
             </w:pPr>
+            <w:r>
+              <w:rPr>
+                <w:lang w:val="en-US"/>
+              </w:rPr>
+              <w:t xml:space="preserve">Unsigned </w:t>
+            </w:r>
             <w:proofErr w:type="spellStart"/>
             <w:r>
               <w:rPr>
@@ -4472,6 +4690,12 @@
                 <w:lang w:val="en-US"/>
               </w:rPr>
             </w:pPr>
+            <w:r>
+              <w:rPr>
+                <w:lang w:val="en-US"/>
+              </w:rPr>
+              <w:t xml:space="preserve">Unsigned </w:t>
+            </w:r>
             <w:proofErr w:type="spellStart"/>
             <w:r>
               <w:rPr>
@@ -4483,6 +4707,147 @@
           </w:p>
         </w:tc>
       </w:tr>
+      <w:tr>
+        <w:tc>
+          <w:tcPr>
+            <w:cnfStyle w:val="001000000000"/>
+            <w:tcW w:w="5341" w:type="dxa"/>
+          </w:tcPr>
+          <w:p>
+            <w:pPr>
+              <w:rPr>
+                <w:lang w:val="en-US"/>
+              </w:rPr>
+            </w:pPr>
+            <w:proofErr w:type="spellStart"/>
+            <w:r>
+              <w:rPr>
+                <w:lang w:val="en-US"/>
+              </w:rPr>
+              <w:t>ICollection</w:t>
+            </w:r>
+            <w:proofErr w:type="spellEnd"/>
+            <w:r>
+              <w:rPr>
+                <w:lang w:val="en-US"/>
+              </w:rPr>
+              <w:t>&lt;T&gt;</w:t>
+            </w:r>
+          </w:p>
+        </w:tc>
+        <w:tc>
+          <w:tcPr>
+            <w:tcW w:w="5341" w:type="dxa"/>
+          </w:tcPr>
+          <w:p>
+            <w:pPr>
+              <w:cnfStyle w:val="000000000000"/>
+              <w:rPr>
+                <w:lang w:val="en-US"/>
+              </w:rPr>
+            </w:pPr>
+            <w:r>
+              <w:rPr>
+                <w:lang w:val="en-US"/>
+              </w:rPr>
+              <w:t>Repeated T</w:t>
+            </w:r>
+          </w:p>
+        </w:tc>
+      </w:tr>
+      <w:tr>
+        <w:trPr>
+          <w:cnfStyle w:val="000000100000"/>
+        </w:trPr>
+        <w:tc>
+          <w:tcPr>
+            <w:cnfStyle w:val="001000000000"/>
+            <w:tcW w:w="5341" w:type="dxa"/>
+          </w:tcPr>
+          <w:p>
+            <w:pPr>
+              <w:rPr>
+                <w:lang w:val="en-US"/>
+              </w:rPr>
+            </w:pPr>
+            <w:proofErr w:type="spellStart"/>
+            <w:r>
+              <w:rPr>
+                <w:lang w:val="en-US"/>
+              </w:rPr>
+              <w:t>Nullable</w:t>
+            </w:r>
+            <w:proofErr w:type="spellEnd"/>
+            <w:r>
+              <w:rPr>
+                <w:lang w:val="en-US"/>
+              </w:rPr>
+              <w:t>&lt;T&gt;</w:t>
+            </w:r>
+          </w:p>
+        </w:tc>
+        <w:tc>
+          <w:tcPr>
+            <w:tcW w:w="5341" w:type="dxa"/>
+          </w:tcPr>
+          <w:p>
+            <w:pPr>
+              <w:cnfStyle w:val="000000100000"/>
+              <w:rPr>
+                <w:lang w:val="en-US"/>
+              </w:rPr>
+            </w:pPr>
+            <w:r>
+              <w:rPr>
+                <w:lang w:val="en-US"/>
+              </w:rPr>
+              <w:t>Optional T</w:t>
+            </w:r>
+          </w:p>
+        </w:tc>
+      </w:tr>
+      <w:tr>
+        <w:tc>
+          <w:tcPr>
+            <w:cnfStyle w:val="001000000000"/>
+            <w:tcW w:w="5341" w:type="dxa"/>
+          </w:tcPr>
+          <w:p>
+            <w:pPr>
+              <w:rPr>
+                <w:i/>
+                <w:lang w:val="en-US"/>
+              </w:rPr>
+            </w:pPr>
+            <w:r>
+              <w:rPr>
+                <w:i/>
+                <w:lang w:val="en-US"/>
+              </w:rPr>
+              <w:t>Any other class</w:t>
+            </w:r>
+          </w:p>
+        </w:tc>
+        <w:tc>
+          <w:tcPr>
+            <w:tcW w:w="5341" w:type="dxa"/>
+          </w:tcPr>
+          <w:p>
+            <w:pPr>
+              <w:cnfStyle w:val="000000000000"/>
+              <w:rPr>
+                <w:lang w:val="en-US"/>
+              </w:rPr>
+            </w:pPr>
+            <w:r>
+              <w:rPr>
+                <w:lang w:val="en-US"/>
+              </w:rPr>
+              <w:t>Attempted to be serialized as an Embedded Message</w:t>
+            </w:r>
+          </w:p>
+        </w:tc>
+      </w:tr>
     </w:tbl>
     <w:p>
       <w:pPr>
@@ -4904,7 +5269,7 @@
     </w:p>
     <w:tbl>
       <w:tblPr>
-        <w:tblStyle w:val="-1"/>
+        <w:tblStyle w:val="-11"/>
         <w:tblW w:w="0" w:type="auto"/>
         <w:tblLook w:val="04A0"/>
       </w:tblPr>
@@ -5071,7 +5436,7 @@
               <w:rPr>
                 <w:lang w:val="en-US"/>
               </w:rPr>
-              <w:t>FixedInt32</w:t>
+              <w:t>Embedded Message</w:t>
             </w:r>
           </w:p>
         </w:tc>
@@ -5090,7 +5455,7 @@
               <w:rPr>
                 <w:lang w:val="en-US"/>
               </w:rPr>
-              <w:t>Fixed32</w:t>
+              <w:t>Length-Delimited</w:t>
             </w:r>
           </w:p>
         </w:tc>
@@ -5111,7 +5476,7 @@
               <w:rPr>
                 <w:lang w:val="en-US"/>
               </w:rPr>
-              <w:t>FixedInt64</w:t>
+              <w:t>FixedInt32</w:t>
             </w:r>
           </w:p>
         </w:tc>
@@ -5130,7 +5495,7 @@
               <w:rPr>
                 <w:lang w:val="en-US"/>
               </w:rPr>
-              <w:t>Fixed64</w:t>
+              <w:t>Fixed32</w:t>
             </w:r>
           </w:p>
         </w:tc>
@@ -5154,7 +5519,7 @@
               <w:rPr>
                 <w:lang w:val="en-US"/>
               </w:rPr>
-              <w:t>FixedUInt32</w:t>
+              <w:t>FixedInt64</w:t>
             </w:r>
           </w:p>
         </w:tc>
@@ -5173,7 +5538,7 @@
               <w:rPr>
                 <w:lang w:val="en-US"/>
               </w:rPr>
-              <w:t>Fixed32</w:t>
+              <w:t>Fixed64</w:t>
             </w:r>
           </w:p>
         </w:tc>
@@ -5194,7 +5559,7 @@
               <w:rPr>
                 <w:lang w:val="en-US"/>
               </w:rPr>
-              <w:t>FixedUInt64</w:t>
+              <w:t>FixedUInt32</w:t>
             </w:r>
           </w:p>
         </w:tc>
@@ -5213,7 +5578,7 @@
               <w:rPr>
                 <w:lang w:val="en-US"/>
               </w:rPr>
-              <w:t>Fixed64</w:t>
+              <w:t>Fixed32</w:t>
             </w:r>
           </w:p>
         </w:tc>
@@ -5233,6 +5598,46 @@
                 <w:lang w:val="en-US"/>
               </w:rPr>
             </w:pPr>
+            <w:r>
+              <w:rPr>
+                <w:lang w:val="en-US"/>
+              </w:rPr>
+              <w:t>FixedUInt64</w:t>
+            </w:r>
+          </w:p>
+        </w:tc>
+        <w:tc>
+          <w:tcPr>
+            <w:tcW w:w="5341" w:type="dxa"/>
+          </w:tcPr>
+          <w:p>
+            <w:pPr>
+              <w:cnfStyle w:val="000000100000"/>
+              <w:rPr>
+                <w:lang w:val="en-US"/>
+              </w:rPr>
+            </w:pPr>
+            <w:r>
+              <w:rPr>
+                <w:lang w:val="en-US"/>
+              </w:rPr>
+              <w:t>Fixed64</w:t>
+            </w:r>
+          </w:p>
+        </w:tc>
+      </w:tr>
+      <w:tr>
+        <w:tc>
+          <w:tcPr>
+            <w:cnfStyle w:val="001000000000"/>
+            <w:tcW w:w="5341" w:type="dxa"/>
+          </w:tcPr>
+          <w:p>
+            <w:pPr>
+              <w:rPr>
+                <w:lang w:val="en-US"/>
+              </w:rPr>
+            </w:pPr>
             <w:proofErr w:type="spellStart"/>
             <w:r>
               <w:rPr>
@@ -5249,7 +5654,7 @@
           </w:tcPr>
           <w:p>
             <w:pPr>
-              <w:cnfStyle w:val="000000100000"/>
+              <w:cnfStyle w:val="000000000000"/>
               <w:rPr>
                 <w:lang w:val="en-US"/>
               </w:rPr>
@@ -5268,46 +5673,6 @@
               <w:t>Varint</w:t>
             </w:r>
             <w:proofErr w:type="spellEnd"/>
-          </w:p>
-        </w:tc>
-      </w:tr>
-      <w:tr>
-        <w:tc>
-          <w:tcPr>
-            <w:cnfStyle w:val="001000000000"/>
-            <w:tcW w:w="5341" w:type="dxa"/>
-          </w:tcPr>
-          <w:p>
-            <w:pPr>
-              <w:rPr>
-                <w:lang w:val="en-US"/>
-              </w:rPr>
-            </w:pPr>
-            <w:r>
-              <w:rPr>
-                <w:lang w:val="en-US"/>
-              </w:rPr>
-              <w:t>String</w:t>
-            </w:r>
-          </w:p>
-        </w:tc>
-        <w:tc>
-          <w:tcPr>
-            <w:tcW w:w="5341" w:type="dxa"/>
-          </w:tcPr>
-          <w:p>
-            <w:pPr>
-              <w:cnfStyle w:val="000000000000"/>
-              <w:rPr>
-                <w:lang w:val="en-US"/>
-              </w:rPr>
-            </w:pPr>
-            <w:r>
-              <w:rPr>
-                <w:lang w:val="en-US"/>
-              </w:rPr>
-              <w:t>String</w:t>
-            </w:r>
           </w:p>
         </w:tc>
       </w:tr>
@@ -5326,6 +5691,46 @@
                 <w:lang w:val="en-US"/>
               </w:rPr>
             </w:pPr>
+            <w:r>
+              <w:rPr>
+                <w:lang w:val="en-US"/>
+              </w:rPr>
+              <w:t>String</w:t>
+            </w:r>
+          </w:p>
+        </w:tc>
+        <w:tc>
+          <w:tcPr>
+            <w:tcW w:w="5341" w:type="dxa"/>
+          </w:tcPr>
+          <w:p>
+            <w:pPr>
+              <w:cnfStyle w:val="000000100000"/>
+              <w:rPr>
+                <w:lang w:val="en-US"/>
+              </w:rPr>
+            </w:pPr>
+            <w:r>
+              <w:rPr>
+                <w:lang w:val="en-US"/>
+              </w:rPr>
+              <w:t>String</w:t>
+            </w:r>
+          </w:p>
+        </w:tc>
+      </w:tr>
+      <w:tr>
+        <w:tc>
+          <w:tcPr>
+            <w:cnfStyle w:val="001000000000"/>
+            <w:tcW w:w="5341" w:type="dxa"/>
+          </w:tcPr>
+          <w:p>
+            <w:pPr>
+              <w:rPr>
+                <w:lang w:val="en-US"/>
+              </w:rPr>
+            </w:pPr>
             <w:proofErr w:type="spellStart"/>
             <w:r>
               <w:rPr>
@@ -5342,7 +5747,7 @@
           </w:tcPr>
           <w:p>
             <w:pPr>
-              <w:cnfStyle w:val="000000100000"/>
+              <w:cnfStyle w:val="000000000000"/>
               <w:rPr>
                 <w:lang w:val="en-US"/>
               </w:rPr>
@@ -5359,6 +5764,9 @@
         </w:tc>
       </w:tr>
       <w:tr>
+        <w:trPr>
+          <w:cnfStyle w:val="000000100000"/>
+        </w:trPr>
         <w:tc>
           <w:tcPr>
             <w:cnfStyle w:val="001000000000"/>
@@ -5386,7 +5794,7 @@
           </w:tcPr>
           <w:p>
             <w:pPr>
-              <w:cnfStyle w:val="000000000000"/>
+              <w:cnfStyle w:val="000000100000"/>
               <w:rPr>
                 <w:lang w:val="en-US"/>
               </w:rPr>
@@ -5409,7 +5817,7 @@
         </w:rPr>
       </w:pPr>
       <w:bookmarkStart w:id="10" w:name="_Messaging_Utility_Classes"/>
-      <w:bookmarkStart w:id="11" w:name="_Toc307436109"/>
+      <w:bookmarkStart w:id="11" w:name="_Toc307873376"/>
       <w:bookmarkEnd w:id="10"/>
       <w:r>
         <w:rPr>
@@ -5426,7 +5834,7 @@
           <w:lang w:val="en-US"/>
         </w:rPr>
       </w:pPr>
-      <w:bookmarkStart w:id="12" w:name="_Toc307436110"/>
+      <w:bookmarkStart w:id="12" w:name="_Toc307873377"/>
       <w:proofErr w:type="spellStart"/>
       <w:r>
         <w:rPr>
@@ -5908,15 +6316,55 @@
         </w:rPr>
       </w:pPr>
       <w:bookmarkStart w:id="13" w:name="_Helper_Classes_–"/>
-      <w:bookmarkStart w:id="14" w:name="_Toc307436111"/>
+      <w:bookmarkStart w:id="14" w:name="_The_Connections_namespace"/>
+      <w:bookmarkStart w:id="15" w:name="_Toc307873378"/>
       <w:bookmarkEnd w:id="13"/>
+      <w:bookmarkEnd w:id="14"/>
+      <w:r>
+        <w:rPr>
+          <w:lang w:val="en-US"/>
+        </w:rPr>
+        <w:t>Connectivity – t</w:t>
+      </w:r>
+      <w:r>
+        <w:rPr>
+          <w:lang w:val="en-US"/>
+        </w:rPr>
+        <w:t>he Connections namespace</w:t>
+      </w:r>
+      <w:bookmarkEnd w:id="15"/>
+    </w:p>
+    <w:p>
+      <w:pPr>
+        <w:pStyle w:val="3"/>
+        <w:rPr>
+          <w:lang w:val="en-US"/>
+        </w:rPr>
+      </w:pPr>
+      <w:bookmarkStart w:id="16" w:name="_Toc307873379"/>
+      <w:r>
+        <w:rPr>
+          <w:lang w:val="en-US"/>
+        </w:rPr>
+        <w:t>Understanding DTO’s</w:t>
+      </w:r>
+      <w:bookmarkEnd w:id="16"/>
+    </w:p>
+    <w:p>
+      <w:pPr>
+        <w:pStyle w:val="2"/>
+        <w:rPr>
+          <w:lang w:val="en-US"/>
+        </w:rPr>
+      </w:pPr>
+      <w:bookmarkStart w:id="17" w:name="_Toc307873380"/>
       <w:r>
         <w:rPr>
           <w:lang w:val="en-US"/>
         </w:rPr>
         <w:t>Helper Classes – the Helpers namespace</w:t>
       </w:r>
-      <w:bookmarkEnd w:id="14"/>
+      <w:bookmarkEnd w:id="17"/>
     </w:p>
     <w:p>
       <w:pPr>
@@ -5925,7 +6373,7 @@
           <w:lang w:val="en-US"/>
         </w:rPr>
       </w:pPr>
-      <w:bookmarkStart w:id="15" w:name="_Toc307436112"/>
+      <w:bookmarkStart w:id="18" w:name="_Toc307873381"/>
       <w:proofErr w:type="spellStart"/>
       <w:r>
         <w:rPr>
@@ -5933,7 +6381,7 @@
         </w:rPr>
         <w:t>UdpStream</w:t>
       </w:r>
-      <w:bookmarkEnd w:id="15"/>
+      <w:bookmarkEnd w:id="18"/>
       <w:proofErr w:type="spellEnd"/>
     </w:p>
     <w:p>
@@ -6081,7 +6529,6 @@
           <w:color w:val="000000"/>
         </w:rPr>
       </w:pPr>
-      <w:proofErr w:type="spellStart"/>
       <w:r>
         <w:rPr>
           <w:rFonts w:ascii="Consolas" w:hAnsi="Consolas" w:cs="Consolas"/>
@@ -6089,7 +6536,6 @@
         </w:rPr>
         <w:t>UdpStream</w:t>
       </w:r>
-      <w:proofErr w:type="spellEnd"/>
       <w:r>
         <w:rPr>
           <w:rFonts w:ascii="Consolas" w:hAnsi="Consolas" w:cs="Consolas"/>
@@ -7856,8 +8302,8 @@
       </w:tblCellMar>
     </w:tblPr>
   </w:style>
-  <w:style w:type="table" w:customStyle="1" w:styleId="-1">
-    <w:name w:val="Light Shading Accent 1"/>
+  <w:style w:type="table" w:customStyle="1" w:styleId="-11">
+    <w:name w:val="Светлая заливка - Акцент 11"/>
     <w:basedOn w:val="a1"/>
     <w:uiPriority w:val="60"/>
     <w:rsid w:val="00FF2867"/>
@@ -8076,42 +8522,7 @@
 
 <file path=word/glossary/document.xml><?xml version="1.0" encoding="utf-8"?>
 <w:glossaryDocument xmlns:ve="http://schemas.openxmlformats.org/markup-compatibility/2006" xmlns:o="urn:schemas-microsoft-com:office:office" xmlns:r="http://schemas.openxmlformats.org/officeDocument/2006/relationships" xmlns:m="http://schemas.openxmlformats.org/officeDocument/2006/math" xmlns:v="urn:schemas-microsoft-com:vml" xmlns:wp="http://schemas.openxmlformats.org/drawingml/2006/wordprocessingDrawing" xmlns:w10="urn:schemas-microsoft-com:office:word" xmlns:w="http://schemas.openxmlformats.org/wordprocessingml/2006/main" xmlns:wne="http://schemas.microsoft.com/office/word/2006/wordml">
-  <w:docParts>
-    <w:docPart>
-      <w:docPartPr>
-        <w:name w:val="4B2959E3804B40828EF4C20A26480892"/>
-        <w:category>
-          <w:name w:val="General"/>
-          <w:gallery w:val="placeholder"/>
-        </w:category>
-        <w:types>
-          <w:type w:val="bbPlcHdr"/>
-        </w:types>
-        <w:behaviors>
-          <w:behavior w:val="content"/>
-        </w:behaviors>
-        <w:guid w:val="{126E0152-7FA3-4548-A527-AC8A32D11937}"/>
-      </w:docPartPr>
-      <w:docPartBody>
-        <w:p>
-          <w:pPr>
-            <w:pStyle w:val="4B2959E3804B40828EF4C20A26480892"/>
-          </w:pPr>
-          <w:r>
-            <w:rPr>
-              <w:rFonts w:asciiTheme="majorHAnsi" w:eastAsiaTheme="majorEastAsia" w:hAnsiTheme="majorHAnsi" w:cstheme="majorBidi"/>
-              <w:b/>
-              <w:bCs/>
-              <w:color w:val="365F91" w:themeColor="accent1" w:themeShade="BF"/>
-              <w:sz w:val="48"/>
-              <w:szCs w:val="48"/>
-            </w:rPr>
-            <w:t>[Type the document title]</w:t>
-          </w:r>
-        </w:p>
-      </w:docPartBody>
-    </w:docPart>
-  </w:docParts>
+  <w:docParts/>
 </w:glossaryDocument>
 </file>
 
@@ -8187,6 +8598,7 @@
   <w:rsids>
     <w:rsidRoot w:val="007B40A3"/>
     <w:rsid w:val="00431F93"/>
+    <w:rsid w:val="0056632C"/>
     <w:rsid w:val="0074745C"/>
     <w:rsid w:val="007B40A3"/>
     <w:rsid w:val="00AD0C57"/>
@@ -8737,7 +9149,7 @@
 </file>
 
 <file path=customXml/itemProps2.xml><?xml version="1.0" encoding="utf-8"?>
-<ds:datastoreItem xmlns:ds="http://schemas.openxmlformats.org/officeDocument/2006/customXml" ds:itemID="{15738DA8-586D-40AA-A077-654E7C78361D}">
+<ds:datastoreItem xmlns:ds="http://schemas.openxmlformats.org/officeDocument/2006/customXml" ds:itemID="{73E3C231-C9A7-4A28-AC3F-D87ED2F34EBD}">
   <ds:schemaRefs>
     <ds:schemaRef ds:uri="http://schemas.openxmlformats.org/officeDocument/2006/bibliography"/>
   </ds:schemaRefs>

</xml_diff>

<commit_message>
#12 split into Dto and TrackableDto
</commit_message>
<xml_diff>
--- a/Documentation/Cloudy Message Passing Library.docx
+++ b/Documentation/Cloudy Message Passing Library.docx
@@ -292,7 +292,7 @@
               <w:lang w:val="en-US" w:eastAsia="zh-TW"/>
             </w:rPr>
             <w:pict>
-              <v:group id="_x0000_s1026" style="position:absolute;margin-left:2919.7pt;margin-top:0;width:264.55pt;height:690.65pt;z-index:251660288;mso-position-horizontal:right;mso-position-horizontal-relative:page;mso-position-vertical:bottom;mso-position-vertical-relative:page" coordorigin="5531,1258" coordsize="5291,13813">
+              <v:group id="_x0000_s1026" style="position:absolute;margin-left:3144.25pt;margin-top:0;width:264.55pt;height:690.65pt;z-index:251660288;mso-position-horizontal:right;mso-position-horizontal-relative:page;mso-position-vertical:bottom;mso-position-vertical-relative:page" coordorigin="5531,1258" coordsize="5291,13813">
                 <v:shapetype id="_x0000_t32" coordsize="21600,21600" o:spt="32" o:oned="t" path="m,l21600,21600e" filled="f">
                   <v:path arrowok="t" fillok="f" o:connecttype="none"/>
                   <o:lock v:ext="edit" shapetype="t"/>
@@ -332,7 +332,7 @@
               <w:lang w:val="en-US" w:eastAsia="zh-TW"/>
             </w:rPr>
             <w:pict>
-              <v:group id="_x0000_s1032" style="position:absolute;margin-left:4232.6pt;margin-top:0;width:332.7pt;height:227.25pt;z-index:251661312;mso-position-horizontal:right;mso-position-horizontal-relative:margin;mso-position-vertical:top;mso-position-vertical-relative:page" coordorigin="4136,15" coordsize="6654,4545" o:allowincell="f">
+              <v:group id="_x0000_s1032" style="position:absolute;margin-left:4525.3pt;margin-top:0;width:332.7pt;height:227.25pt;z-index:251661312;mso-position-horizontal:right;mso-position-horizontal-relative:margin;mso-position-vertical:top;mso-position-vertical-relative:page" coordorigin="4136,15" coordsize="6654,4545" o:allowincell="f">
                 <v:shape id="_x0000_s1033" type="#_x0000_t32" style="position:absolute;left:4136;top:15;width:3058;height:3855" o:connectortype="straight" strokecolor="#a7bfde [1620]"/>
                 <v:oval id="_x0000_s1034" style="position:absolute;left:6674;top:444;width:4116;height:4116" fillcolor="#a7bfde [1620]" stroked="f"/>
                 <v:oval id="_x0000_s1035" style="position:absolute;left:6773;top:1058;width:3367;height:3367" fillcolor="#d3dfee [820]" stroked="f"/>
@@ -385,7 +385,7 @@
         </w:rPr>
         <w:fldChar w:fldCharType="separate"/>
       </w:r>
-      <w:hyperlink w:anchor="_Toc308305314" w:history="1">
+      <w:hyperlink w:anchor="_Toc308640566" w:history="1">
         <w:r>
           <w:rPr>
             <w:rStyle w:val="a8"/>
@@ -430,7 +430,7 @@
             <w:noProof/>
             <w:webHidden/>
           </w:rPr>
-          <w:instrText xml:space="preserve"> PAGEREF _Toc308305314 \h </w:instrText>
+          <w:instrText xml:space="preserve"> PAGEREF _Toc308640566 \h </w:instrText>
         </w:r>
         <w:r>
           <w:rPr>
@@ -475,7 +475,7 @@
           <w:lang w:val="en-US"/>
         </w:rPr>
       </w:pPr>
-      <w:hyperlink w:anchor="_Toc308305315" w:history="1">
+      <w:hyperlink w:anchor="_Toc308640567" w:history="1">
         <w:r>
           <w:rPr>
             <w:rStyle w:val="a8"/>
@@ -520,7 +520,7 @@
             <w:noProof/>
             <w:webHidden/>
           </w:rPr>
-          <w:instrText xml:space="preserve"> PAGEREF _Toc308305315 \h </w:instrText>
+          <w:instrText xml:space="preserve"> PAGEREF _Toc308640567 \h </w:instrText>
         </w:r>
         <w:r>
           <w:rPr>
@@ -565,7 +565,7 @@
           <w:lang w:val="en-US"/>
         </w:rPr>
       </w:pPr>
-      <w:hyperlink w:anchor="_Toc308305316" w:history="1">
+      <w:hyperlink w:anchor="_Toc308640568" w:history="1">
         <w:r>
           <w:rPr>
             <w:rStyle w:val="a8"/>
@@ -609,7 +609,7 @@
             <w:noProof/>
             <w:webHidden/>
           </w:rPr>
-          <w:instrText xml:space="preserve"> PAGEREF _Toc308305316 \h </w:instrText>
+          <w:instrText xml:space="preserve"> PAGEREF _Toc308640568 \h </w:instrText>
         </w:r>
         <w:r>
           <w:rPr>
@@ -654,7 +654,7 @@
           <w:lang w:val="en-US"/>
         </w:rPr>
       </w:pPr>
-      <w:hyperlink w:anchor="_Toc308305317" w:history="1">
+      <w:hyperlink w:anchor="_Toc308640569" w:history="1">
         <w:r>
           <w:rPr>
             <w:rStyle w:val="a8"/>
@@ -699,7 +699,7 @@
             <w:noProof/>
             <w:webHidden/>
           </w:rPr>
-          <w:instrText xml:space="preserve"> PAGEREF _Toc308305317 \h </w:instrText>
+          <w:instrText xml:space="preserve"> PAGEREF _Toc308640569 \h </w:instrText>
         </w:r>
         <w:r>
           <w:rPr>
@@ -744,7 +744,7 @@
           <w:lang w:val="en-US"/>
         </w:rPr>
       </w:pPr>
-      <w:hyperlink w:anchor="_Toc308305318" w:history="1">
+      <w:hyperlink w:anchor="_Toc308640570" w:history="1">
         <w:r>
           <w:rPr>
             <w:rStyle w:val="a8"/>
@@ -789,7 +789,7 @@
             <w:noProof/>
             <w:webHidden/>
           </w:rPr>
-          <w:instrText xml:space="preserve"> PAGEREF _Toc308305318 \h </w:instrText>
+          <w:instrText xml:space="preserve"> PAGEREF _Toc308640570 \h </w:instrText>
         </w:r>
         <w:r>
           <w:rPr>
@@ -834,7 +834,7 @@
           <w:lang w:val="en-US"/>
         </w:rPr>
       </w:pPr>
-      <w:hyperlink w:anchor="_Toc308305319" w:history="1">
+      <w:hyperlink w:anchor="_Toc308640571" w:history="1">
         <w:r>
           <w:rPr>
             <w:rStyle w:val="a8"/>
@@ -879,7 +879,7 @@
             <w:noProof/>
             <w:webHidden/>
           </w:rPr>
-          <w:instrText xml:space="preserve"> PAGEREF _Toc308305319 \h </w:instrText>
+          <w:instrText xml:space="preserve"> PAGEREF _Toc308640571 \h </w:instrText>
         </w:r>
         <w:r>
           <w:rPr>
@@ -924,7 +924,7 @@
           <w:lang w:val="en-US"/>
         </w:rPr>
       </w:pPr>
-      <w:hyperlink w:anchor="_Toc308305320" w:history="1">
+      <w:hyperlink w:anchor="_Toc308640572" w:history="1">
         <w:r>
           <w:rPr>
             <w:rStyle w:val="a8"/>
@@ -969,7 +969,7 @@
             <w:noProof/>
             <w:webHidden/>
           </w:rPr>
-          <w:instrText xml:space="preserve"> PAGEREF _Toc308305320 \h </w:instrText>
+          <w:instrText xml:space="preserve"> PAGEREF _Toc308640572 \h </w:instrText>
         </w:r>
         <w:r>
           <w:rPr>
@@ -1014,7 +1014,7 @@
           <w:lang w:val="en-US"/>
         </w:rPr>
       </w:pPr>
-      <w:hyperlink w:anchor="_Toc308305321" w:history="1">
+      <w:hyperlink w:anchor="_Toc308640573" w:history="1">
         <w:r>
           <w:rPr>
             <w:rStyle w:val="a8"/>
@@ -1059,7 +1059,7 @@
             <w:noProof/>
             <w:webHidden/>
           </w:rPr>
-          <w:instrText xml:space="preserve"> PAGEREF _Toc308305321 \h </w:instrText>
+          <w:instrText xml:space="preserve"> PAGEREF _Toc308640573 \h </w:instrText>
         </w:r>
         <w:r>
           <w:rPr>
@@ -1104,7 +1104,7 @@
           <w:lang w:val="en-US"/>
         </w:rPr>
       </w:pPr>
-      <w:hyperlink w:anchor="_Toc308305322" w:history="1">
+      <w:hyperlink w:anchor="_Toc308640574" w:history="1">
         <w:r>
           <w:rPr>
             <w:rStyle w:val="a8"/>
@@ -1149,7 +1149,7 @@
             <w:noProof/>
             <w:webHidden/>
           </w:rPr>
-          <w:instrText xml:space="preserve"> PAGEREF _Toc308305322 \h </w:instrText>
+          <w:instrText xml:space="preserve"> PAGEREF _Toc308640574 \h </w:instrText>
         </w:r>
         <w:r>
           <w:rPr>
@@ -1194,7 +1194,7 @@
           <w:lang w:val="en-US"/>
         </w:rPr>
       </w:pPr>
-      <w:hyperlink w:anchor="_Toc308305323" w:history="1">
+      <w:hyperlink w:anchor="_Toc308640575" w:history="1">
         <w:r>
           <w:rPr>
             <w:rStyle w:val="a8"/>
@@ -1239,7 +1239,7 @@
             <w:noProof/>
             <w:webHidden/>
           </w:rPr>
-          <w:instrText xml:space="preserve"> PAGEREF _Toc308305323 \h </w:instrText>
+          <w:instrText xml:space="preserve"> PAGEREF _Toc308640575 \h </w:instrText>
         </w:r>
         <w:r>
           <w:rPr>
@@ -1284,7 +1284,7 @@
           <w:lang w:val="en-US"/>
         </w:rPr>
       </w:pPr>
-      <w:hyperlink w:anchor="_Toc308305324" w:history="1">
+      <w:hyperlink w:anchor="_Toc308640576" w:history="1">
         <w:r>
           <w:rPr>
             <w:rStyle w:val="a8"/>
@@ -1329,7 +1329,7 @@
             <w:noProof/>
             <w:webHidden/>
           </w:rPr>
-          <w:instrText xml:space="preserve"> PAGEREF _Toc308305324 \h </w:instrText>
+          <w:instrText xml:space="preserve"> PAGEREF _Toc308640576 \h </w:instrText>
         </w:r>
         <w:r>
           <w:rPr>
@@ -1374,7 +1374,7 @@
           <w:lang w:val="en-US"/>
         </w:rPr>
       </w:pPr>
-      <w:hyperlink w:anchor="_Toc308305325" w:history="1">
+      <w:hyperlink w:anchor="_Toc308640577" w:history="1">
         <w:r>
           <w:rPr>
             <w:rStyle w:val="a8"/>
@@ -1418,7 +1418,7 @@
             <w:noProof/>
             <w:webHidden/>
           </w:rPr>
-          <w:instrText xml:space="preserve"> PAGEREF _Toc308305325 \h </w:instrText>
+          <w:instrText xml:space="preserve"> PAGEREF _Toc308640577 \h </w:instrText>
         </w:r>
         <w:r>
           <w:rPr>
@@ -1463,7 +1463,7 @@
           <w:lang w:val="en-US"/>
         </w:rPr>
       </w:pPr>
-      <w:hyperlink w:anchor="_Toc308305326" w:history="1">
+      <w:hyperlink w:anchor="_Toc308640578" w:history="1">
         <w:r>
           <w:rPr>
             <w:rStyle w:val="a8"/>
@@ -1508,7 +1508,7 @@
             <w:noProof/>
             <w:webHidden/>
           </w:rPr>
-          <w:instrText xml:space="preserve"> PAGEREF _Toc308305326 \h </w:instrText>
+          <w:instrText xml:space="preserve"> PAGEREF _Toc308640578 \h </w:instrText>
         </w:r>
         <w:r>
           <w:rPr>
@@ -1553,7 +1553,7 @@
           <w:lang w:val="en-US"/>
         </w:rPr>
       </w:pPr>
-      <w:hyperlink w:anchor="_Toc308305327" w:history="1">
+      <w:hyperlink w:anchor="_Toc308640579" w:history="1">
         <w:r>
           <w:rPr>
             <w:rStyle w:val="a8"/>
@@ -1598,7 +1598,7 @@
             <w:noProof/>
             <w:webHidden/>
           </w:rPr>
-          <w:instrText xml:space="preserve"> PAGEREF _Toc308305327 \h </w:instrText>
+          <w:instrText xml:space="preserve"> PAGEREF _Toc308640579 \h </w:instrText>
         </w:r>
         <w:r>
           <w:rPr>
@@ -1618,7 +1618,7 @@
             <w:noProof/>
             <w:webHidden/>
           </w:rPr>
-          <w:t>6</w:t>
+          <w:t>7</w:t>
         </w:r>
         <w:r>
           <w:rPr>
@@ -1643,7 +1643,7 @@
           <w:lang w:val="en-US"/>
         </w:rPr>
       </w:pPr>
-      <w:hyperlink w:anchor="_Toc308305328" w:history="1">
+      <w:hyperlink w:anchor="_Toc308640580" w:history="1">
         <w:r>
           <w:rPr>
             <w:rStyle w:val="a8"/>
@@ -1688,7 +1688,7 @@
             <w:noProof/>
             <w:webHidden/>
           </w:rPr>
-          <w:instrText xml:space="preserve"> PAGEREF _Toc308305328 \h </w:instrText>
+          <w:instrText xml:space="preserve"> PAGEREF _Toc308640580 \h </w:instrText>
         </w:r>
         <w:r>
           <w:rPr>
@@ -1708,7 +1708,7 @@
             <w:noProof/>
             <w:webHidden/>
           </w:rPr>
-          <w:t>6</w:t>
+          <w:t>7</w:t>
         </w:r>
         <w:r>
           <w:rPr>
@@ -1753,7 +1753,7 @@
           <w:lang w:val="en-US"/>
         </w:rPr>
       </w:pPr>
-      <w:bookmarkStart w:id="0" w:name="_Toc308305314"/>
+      <w:bookmarkStart w:id="0" w:name="_Toc308640566"/>
       <w:r>
         <w:rPr>
           <w:lang w:val="en-US"/>
@@ -1919,7 +1919,7 @@
           <w:lang w:val="en-US"/>
         </w:rPr>
       </w:pPr>
-      <w:bookmarkStart w:id="1" w:name="_Toc308305315"/>
+      <w:bookmarkStart w:id="1" w:name="_Toc308640567"/>
       <w:r>
         <w:rPr>
           <w:lang w:val="en-US"/>
@@ -1934,7 +1934,7 @@
       </w:pPr>
       <w:bookmarkStart w:id="2" w:name="_Protocol_Buffers"/>
       <w:bookmarkStart w:id="3" w:name="_Protocol_Buffers_–"/>
-      <w:bookmarkStart w:id="4" w:name="_Toc308305316"/>
+      <w:bookmarkStart w:id="4" w:name="_Toc308640568"/>
       <w:bookmarkEnd w:id="2"/>
       <w:bookmarkEnd w:id="3"/>
       <w:r>
@@ -1978,7 +1978,7 @@
           <w:lang w:val="en-US"/>
         </w:rPr>
       </w:pPr>
-      <w:bookmarkStart w:id="5" w:name="_Toc308305317"/>
+      <w:bookmarkStart w:id="5" w:name="_Toc308640569"/>
       <w:r>
         <w:rPr>
           <w:lang w:val="en-US"/>
@@ -3377,7 +3377,7 @@
           <w:lang w:val="en-US"/>
         </w:rPr>
       </w:pPr>
-      <w:bookmarkStart w:id="6" w:name="_Toc308305318"/>
+      <w:bookmarkStart w:id="6" w:name="_Toc308640570"/>
       <w:r>
         <w:rPr>
           <w:lang w:val="en-US"/>
@@ -3543,7 +3543,7 @@
           <w:lang w:val="en-US"/>
         </w:rPr>
       </w:pPr>
-      <w:bookmarkStart w:id="7" w:name="_Toc308305319"/>
+      <w:bookmarkStart w:id="7" w:name="_Toc308640571"/>
       <w:r>
         <w:rPr>
           <w:lang w:val="en-US"/>
@@ -4002,7 +4002,7 @@
           <w:lang w:val="en-US"/>
         </w:rPr>
       </w:pPr>
-      <w:bookmarkStart w:id="8" w:name="_Toc308305320"/>
+      <w:bookmarkStart w:id="8" w:name="_Toc308640572"/>
       <w:r>
         <w:rPr>
           <w:lang w:val="en-US"/>
@@ -4294,7 +4294,7 @@
           <w:lang w:val="en-US"/>
         </w:rPr>
       </w:pPr>
-      <w:bookmarkStart w:id="9" w:name="_Toc308305321"/>
+      <w:bookmarkStart w:id="9" w:name="_Toc308640573"/>
       <w:r>
         <w:rPr>
           <w:lang w:val="en-US"/>
@@ -5936,7 +5936,7 @@
         </w:rPr>
       </w:pPr>
       <w:bookmarkStart w:id="10" w:name="_Messaging_Utility_Classes"/>
-      <w:bookmarkStart w:id="11" w:name="_Toc308305322"/>
+      <w:bookmarkStart w:id="11" w:name="_Toc308640574"/>
       <w:bookmarkEnd w:id="10"/>
       <w:r>
         <w:rPr>
@@ -5965,7 +5965,7 @@
           <w:lang w:val="en-US"/>
         </w:rPr>
       </w:pPr>
-      <w:bookmarkStart w:id="12" w:name="_Toc308305323"/>
+      <w:bookmarkStart w:id="12" w:name="_Toc308640575"/>
       <w:r>
         <w:rPr>
           <w:lang w:val="en-US"/>
@@ -6347,7 +6347,7 @@
           <w:lang w:val="en-US"/>
         </w:rPr>
       </w:pPr>
-      <w:bookmarkStart w:id="13" w:name="_Toc308305324"/>
+      <w:bookmarkStart w:id="13" w:name="_Toc308640576"/>
       <w:proofErr w:type="spellStart"/>
       <w:r>
         <w:rPr>
@@ -6828,7 +6828,7 @@
           <w:lang w:val="en-US"/>
         </w:rPr>
       </w:pPr>
-      <w:bookmarkStart w:id="14" w:name="_Toc308305325"/>
+      <w:bookmarkStart w:id="14" w:name="_Toc308640577"/>
       <w:proofErr w:type="spellStart"/>
       <w:r>
         <w:t>MessageDispatcher</w:t>
@@ -7359,7 +7359,7 @@
         </w:rPr>
       </w:pPr>
       <w:bookmarkStart w:id="15" w:name="_Understanding_Data_Transfer"/>
-      <w:bookmarkStart w:id="16" w:name="_Toc308305326"/>
+      <w:bookmarkStart w:id="16" w:name="_Toc308640578"/>
       <w:bookmarkEnd w:id="15"/>
       <w:r>
         <w:rPr>
@@ -7478,7 +7478,7 @@
     </w:p>
     <w:tbl>
       <w:tblPr>
-        <w:tblStyle w:val="-1"/>
+        <w:tblStyle w:val="-12"/>
         <w:tblW w:w="0" w:type="auto"/>
         <w:tblLook w:val="04A0"/>
       </w:tblPr>
@@ -8185,12 +8185,177 @@
     </w:p>
     <w:p>
       <w:pPr>
+        <w:rPr>
+          <w:lang w:val="en-US"/>
+        </w:rPr>
+      </w:pPr>
+      <w:proofErr w:type="spellStart"/>
+      <w:r>
+        <w:rPr>
+          <w:rFonts w:ascii="Consolas" w:hAnsi="Consolas" w:cs="Consolas"/>
+          <w:color w:val="2B91AF"/>
+          <w:sz w:val="20"/>
+          <w:lang w:val="en-US"/>
+        </w:rPr>
+        <w:t>MessageStream</w:t>
+      </w:r>
+      <w:proofErr w:type="spellEnd"/>
+      <w:r>
+        <w:rPr>
+          <w:sz w:val="20"/>
+          <w:lang w:val="en-US"/>
+        </w:rPr>
+        <w:t xml:space="preserve"> </w:t>
+      </w:r>
+      <w:r>
+        <w:rPr>
+          <w:lang w:val="en-US"/>
+        </w:rPr>
+        <w:t>is able to read and write tagged messages via hidden usage of DTO’s:</w:t>
+      </w:r>
+    </w:p>
+    <w:p>
+      <w:pPr>
+        <w:pStyle w:val="af"/>
+      </w:pPr>
+      <w:proofErr w:type="spellStart"/>
+      <w:proofErr w:type="gramStart"/>
+      <w:r>
+        <w:t>messageStream.Write</w:t>
+      </w:r>
+      <w:proofErr w:type="spellEnd"/>
+      <w:r>
+        <w:t>(</w:t>
+      </w:r>
+      <w:proofErr w:type="gramEnd"/>
+      <w:r>
+        <w:t>tags[</w:t>
+      </w:r>
+      <w:proofErr w:type="spellStart"/>
+      <w:r>
+        <w:t>i</w:t>
+      </w:r>
+      <w:proofErr w:type="spellEnd"/>
+      <w:r>
+        <w:t>], </w:t>
+      </w:r>
+      <w:r>
+        <w:rPr>
+          <w:color w:val="0000FF"/>
+        </w:rPr>
+        <w:t>new</w:t>
+      </w:r>
+      <w:r>
+        <w:t> </w:t>
+      </w:r>
+      <w:r>
+        <w:rPr>
+          <w:color w:val="2B91AF"/>
+        </w:rPr>
+        <w:t>A</w:t>
+      </w:r>
+      <w:r>
+        <w:t> { </w:t>
+      </w:r>
+      <w:proofErr w:type="spellStart"/>
+      <w:r>
+        <w:t>UIntValue</w:t>
+      </w:r>
+      <w:proofErr w:type="spellEnd"/>
+      <w:r>
+        <w:t> = values[</w:t>
+      </w:r>
+      <w:proofErr w:type="spellStart"/>
+      <w:r>
+        <w:t>i</w:t>
+      </w:r>
+      <w:proofErr w:type="spellEnd"/>
+      <w:r>
+        <w:t>]});</w:t>
+      </w:r>
+      <w:r>
+        <w:br/>
+        <w:t>...</w:t>
+      </w:r>
+      <w:r>
+        <w:br/>
+      </w:r>
+      <w:proofErr w:type="spellStart"/>
+      <w:r>
+        <w:rPr>
+          <w:color w:val="0000FF"/>
+        </w:rPr>
+        <w:t>int</w:t>
+      </w:r>
+      <w:proofErr w:type="spellEnd"/>
+      <w:r>
+        <w:t>? </w:t>
+      </w:r>
+      <w:proofErr w:type="gramStart"/>
+      <w:r>
+        <w:t>tag</w:t>
+      </w:r>
+      <w:proofErr w:type="gramEnd"/>
+      <w:r>
+        <w:t>;</w:t>
+      </w:r>
+      <w:r>
+        <w:br/>
+      </w:r>
+      <w:proofErr w:type="spellStart"/>
+      <w:r>
+        <w:rPr>
+          <w:color w:val="0000FF"/>
+        </w:rPr>
+        <w:t>uint</w:t>
+      </w:r>
+      <w:proofErr w:type="spellEnd"/>
+      <w:r>
+        <w:t> value = </w:t>
+      </w:r>
+      <w:proofErr w:type="spellStart"/>
+      <w:r>
+        <w:t>messageStream.Read</w:t>
+      </w:r>
+      <w:proofErr w:type="spellEnd"/>
+      <w:r>
+        <w:t>(</w:t>
+      </w:r>
+      <w:r>
+        <w:rPr>
+          <w:color w:val="0000FF"/>
+        </w:rPr>
+        <w:t>out</w:t>
+      </w:r>
+      <w:r>
+        <w:t> tag).Get&lt;</w:t>
+      </w:r>
+      <w:r>
+        <w:rPr>
+          <w:color w:val="2B91AF"/>
+        </w:rPr>
+        <w:t>A</w:t>
+      </w:r>
+      <w:r>
+        <w:t>&gt;().</w:t>
+      </w:r>
+      <w:proofErr w:type="spellStart"/>
+      <w:r>
+        <w:t>UIntValue</w:t>
+      </w:r>
+      <w:proofErr w:type="spellEnd"/>
+      <w:r>
+        <w:t>;</w:t>
+      </w:r>
+    </w:p>
+    <w:p>
+      <w:pPr>
         <w:pStyle w:val="2"/>
         <w:rPr>
           <w:lang w:val="en-US"/>
         </w:rPr>
       </w:pPr>
-      <w:bookmarkStart w:id="19" w:name="_Toc308305327"/>
+      <w:bookmarkStart w:id="19" w:name="_Toc308640579"/>
       <w:r>
         <w:rPr>
           <w:lang w:val="en-US"/>
@@ -8206,7 +8371,7 @@
           <w:lang w:val="en-US"/>
         </w:rPr>
       </w:pPr>
-      <w:bookmarkStart w:id="20" w:name="_Toc308305328"/>
+      <w:bookmarkStart w:id="20" w:name="_Toc308640580"/>
       <w:proofErr w:type="spellStart"/>
       <w:r>
         <w:rPr>
@@ -10650,8 +10815,8 @@
       <w:shd w:val="clear" w:color="auto" w:fill="FFFFFF"/>
     </w:rPr>
   </w:style>
-  <w:style w:type="table" w:customStyle="1" w:styleId="-1">
-    <w:name w:val="Light Shading Accent 1"/>
+  <w:style w:type="table" w:customStyle="1" w:styleId="-12">
+    <w:name w:val="Светлая заливка - Акцент 12"/>
     <w:basedOn w:val="a1"/>
     <w:uiPriority w:val="60"/>
     <w:rsid w:val="002E6560"/>
@@ -11063,7 +11228,7 @@
 </file>
 
 <file path=customXml/itemProps2.xml><?xml version="1.0" encoding="utf-8"?>
-<ds:datastoreItem xmlns:ds="http://schemas.openxmlformats.org/officeDocument/2006/customXml" ds:itemID="{5C39E322-C546-4F3A-87D0-976293EEBD12}">
+<ds:datastoreItem xmlns:ds="http://schemas.openxmlformats.org/officeDocument/2006/customXml" ds:itemID="{556E74AC-6966-4A5F-9798-D8148BDF0363}">
   <ds:schemaRefs>
     <ds:schemaRef ds:uri="http://schemas.openxmlformats.org/officeDocument/2006/bibliography"/>
   </ds:schemaRefs>

</xml_diff>